<commit_message>
Did a lot of stuff. Except keeping track of everything!
</commit_message>
<xml_diff>
--- a/test_document.docx
+++ b/test_document.docx
@@ -5,7 +5,7 @@
     <w:p>
       <w:pPr>
         <w:spacing w:line="480" w:lineRule="auto"/>
-        <w:jc w:val="center"/>
+        <w:jc w:val="right"/>
         <w:rPr>
           <w:b/>
           <w:bCs/>
@@ -238,7 +238,13 @@
         <w:rPr>
           <w:lang w:val="en-US"/>
         </w:rPr>
-        <w:t xml:space="preserve">&lt; .05. </w:t>
+        <w:t>&lt;</w:t>
+      </w:r>
+      <w:r>
+        <w:rPr>
+          <w:lang w:val="en-US"/>
+        </w:rPr>
+        <w:t xml:space="preserve"> .05. </w:t>
       </w:r>
     </w:p>
     <w:p>

</xml_diff>

<commit_message>
no idea what changed, probably only a space or something
</commit_message>
<xml_diff>
--- a/test_document.docx
+++ b/test_document.docx
@@ -105,7 +105,7 @@
       <w:pPr>
         <w:spacing w:line="480" w:lineRule="auto"/>
         <w:rPr>
-          <w:lang w:val="en-US"/>
+          <w:lang w:val="nl-NL"/>
         </w:rPr>
       </w:pPr>
     </w:p>
@@ -1499,7 +1499,7 @@
 
 <file path=word/webextensions/taskpanes.xml><?xml version="1.0" encoding="utf-8"?>
 <wetp:taskpanes xmlns:wetp="http://schemas.microsoft.com/office/webextensions/taskpanes/2010/11">
-  <wetp:taskpane dockstate="right" visibility="0" width="350" row="4">
+  <wetp:taskpane dockstate="right" visibility="0" width="438" row="0">
     <wetp:webextensionref xmlns:r="http://schemas.openxmlformats.org/officeDocument/2006/relationships" r:id="rId1"/>
   </wetp:taskpane>
 </wetp:taskpanes>

</xml_diff>